<commit_message>
for everyone and fix some word document
</commit_message>
<xml_diff>
--- a/spravka_shablon.docx
+++ b/spravka_shablon.docx
@@ -47,7 +47,7 @@
             <v:imagedata r:id="rId6" o:title=""/>
             <w10:wrap type="square"/>
           </v:shape>
-          <o:OLEObject Type="Embed" ProgID="CorelDRAW.Graphic.14" ShapeID="_x0000_s2050" DrawAspect="Content" ObjectID="_1723292945" r:id="rId7"/>
+          <o:OLEObject Type="Embed" ProgID="CorelDRAW.Graphic.14" ShapeID="_x0000_s2050" DrawAspect="Content" ObjectID="_1723294892" r:id="rId7"/>
         </w:object>
       </w:r>
     </w:p>
@@ -592,6 +592,16 @@
       <w:r>
         <w:rPr>
           <w:rFonts w:ascii="Times New Roman" w:hAnsi="Times New Roman" w:cs="Times New Roman"/>
+          <w:bCs/>
+          <w:sz w:val="24"/>
+          <w:szCs w:val="24"/>
+          <w:u w:val="single"/>
+        </w:rPr>
+        <w:t xml:space="preserve"> курсе</w:t>
+      </w:r>
+      <w:r>
+        <w:rPr>
+          <w:rFonts w:ascii="Times New Roman" w:hAnsi="Times New Roman" w:cs="Times New Roman"/>
           <w:b/>
           <w:bCs/>
           <w:sz w:val="24"/>
@@ -637,7 +647,7 @@
           <w:sz w:val="24"/>
           <w:szCs w:val="24"/>
         </w:rPr>
-        <w:t xml:space="preserve">   по основной профессиональной образовательной программе       </w:t>
+        <w:t xml:space="preserve">   по основной профессиональной образовательной программе  </w:t>
       </w:r>
       <w:r>
         <w:rPr>
@@ -704,7 +714,7 @@
           <w:sz w:val="24"/>
           <w:szCs w:val="24"/>
         </w:rPr>
-        <w:t xml:space="preserve">          направления подготовки </w:t>
+        <w:t xml:space="preserve">  направления подготовки </w:t>
       </w:r>
       <w:r>
         <w:rPr>
@@ -756,7 +766,6 @@
         <w:t>ning</w:t>
       </w:r>
       <w:proofErr w:type="spellEnd"/>
-      <w:proofErr w:type="gramStart"/>
       <w:r>
         <w:rPr>
           <w:rFonts w:ascii="Times New Roman" w:hAnsi="Times New Roman" w:cs="Times New Roman"/>
@@ -772,16 +781,7 @@
           <w:sz w:val="24"/>
           <w:szCs w:val="24"/>
         </w:rPr>
-        <w:t>_</w:t>
-      </w:r>
-      <w:proofErr w:type="gramEnd"/>
-      <w:r>
-        <w:rPr>
-          <w:rFonts w:ascii="Times New Roman" w:hAnsi="Times New Roman" w:cs="Times New Roman"/>
-          <w:sz w:val="24"/>
-          <w:szCs w:val="24"/>
-        </w:rPr>
-        <w:t>_________________________________________________________________</w:t>
+        <w:t>__________________________________________________________________</w:t>
       </w:r>
     </w:p>
     <w:p>
@@ -868,7 +868,7 @@
           <w:sz w:val="24"/>
           <w:szCs w:val="24"/>
         </w:rPr>
-        <w:t xml:space="preserve">Начало обучения         </w:t>
+        <w:t xml:space="preserve">Начало </w:t>
       </w:r>
       <w:proofErr w:type="gramStart"/>
       <w:r>
@@ -878,9 +878,8 @@
           <w:bCs/>
           <w:sz w:val="24"/>
           <w:szCs w:val="24"/>
-          <w:u w:val="single"/>
-        </w:rPr>
-        <w:t xml:space="preserve">   </w:t>
+        </w:rPr>
+        <w:t xml:space="preserve">обучения  </w:t>
       </w:r>
       <w:r>
         <w:rPr>

</xml_diff>